<commit_message>
Add css and validation real structure
</commit_message>
<xml_diff>
--- a/backend/venv/VTP_TEST.docx
+++ b/backend/venv/VTP_TEST.docx
@@ -10,6 +10,151 @@
         <w:t>VTP de Test</w:t>
       </w:r>
     </w:p>
+    <w:p>
+      <w:pPr>
+        <w:pStyle w:val="Heading2"/>
+      </w:pPr>
+      <w:r>
+        <w:t>c</w:t>
+      </w:r>
+    </w:p>
+    <w:tbl>
+      <w:tblPr>
+        <w:tblW w:type="auto" w:w="0"/>
+        <w:tblLayout w:type="fixed"/>
+        <w:tblLook w:firstColumn="1" w:firstRow="1" w:lastColumn="0" w:lastRow="0" w:noHBand="0" w:noVBand="1" w:val="04A0"/>
+      </w:tblPr>
+      <w:tblGrid>
+        <w:gridCol w:w="2160"/>
+        <w:gridCol w:w="2160"/>
+        <w:gridCol w:w="2160"/>
+        <w:gridCol w:w="2160"/>
+      </w:tblGrid>
+      <w:tr>
+        <w:tc>
+          <w:tcPr>
+            <w:tcW w:type="dxa" w:w="2160"/>
+          </w:tcPr>
+          <w:p>
+            <w:r>
+              <w:rPr>
+                <w:b/>
+                <w:color w:val="FF0000"/>
+                <w:sz w:val="24"/>
+                <w:u w:val="single"/>
+              </w:rPr>
+              <w:t>Index de l'etape</w:t>
+            </w:r>
+          </w:p>
+        </w:tc>
+        <w:tc>
+          <w:tcPr>
+            <w:tcW w:type="dxa" w:w="2160"/>
+          </w:tcPr>
+          <w:p>
+            <w:r>
+              <w:rPr>
+                <w:b/>
+                <w:color w:val="FF0000"/>
+                <w:sz w:val="24"/>
+                <w:u w:val="single"/>
+              </w:rPr>
+              <w:t>Nom de l'etape</w:t>
+            </w:r>
+          </w:p>
+        </w:tc>
+        <w:tc>
+          <w:tcPr>
+            <w:tcW w:type="dxa" w:w="2160"/>
+          </w:tcPr>
+          <w:p>
+            <w:r>
+              <w:rPr>
+                <w:b/>
+                <w:color w:val="FF0000"/>
+                <w:sz w:val="24"/>
+                <w:u w:val="single"/>
+              </w:rPr>
+              <w:t>Description de l'étape</w:t>
+            </w:r>
+          </w:p>
+        </w:tc>
+        <w:tc>
+          <w:tcPr>
+            <w:tcW w:type="dxa" w:w="2160"/>
+          </w:tcPr>
+          <w:p>
+            <w:r>
+              <w:rPr>
+                <w:b/>
+                <w:color w:val="FF0000"/>
+                <w:sz w:val="24"/>
+                <w:u w:val="single"/>
+              </w:rPr>
+              <w:t>Résultat Attendu</w:t>
+            </w:r>
+          </w:p>
+        </w:tc>
+      </w:tr>
+      <w:tr>
+        <w:tc>
+          <w:tcPr>
+            <w:tcW w:type="dxa" w:w="2160"/>
+          </w:tcPr>
+          <w:p>
+            <w:r>
+              <w:rPr>
+                <w:color w:val="000000"/>
+                <w:sz w:val="24"/>
+              </w:rPr>
+              <w:t>1</w:t>
+            </w:r>
+          </w:p>
+        </w:tc>
+        <w:tc>
+          <w:tcPr>
+            <w:tcW w:type="dxa" w:w="2160"/>
+          </w:tcPr>
+          <w:p>
+            <w:r>
+              <w:rPr>
+                <w:color w:val="000000"/>
+                <w:sz w:val="24"/>
+              </w:rPr>
+              <w:t>zdzd</w:t>
+            </w:r>
+          </w:p>
+        </w:tc>
+        <w:tc>
+          <w:tcPr>
+            <w:tcW w:type="dxa" w:w="2160"/>
+          </w:tcPr>
+          <w:p>
+            <w:r>
+              <w:rPr>
+                <w:color w:val="000000"/>
+                <w:sz w:val="24"/>
+              </w:rPr>
+              <w:t>deded</w:t>
+            </w:r>
+          </w:p>
+        </w:tc>
+        <w:tc>
+          <w:tcPr>
+            <w:tcW w:type="dxa" w:w="2160"/>
+          </w:tcPr>
+          <w:p>
+            <w:r>
+              <w:rPr>
+                <w:color w:val="000000"/>
+                <w:sz w:val="24"/>
+              </w:rPr>
+              <w:t>eedd</w:t>
+            </w:r>
+          </w:p>
+        </w:tc>
+      </w:tr>
+    </w:tbl>
     <w:sectPr>
       <w:pgSz w:w="12240" w:h="15840"/>
       <w:pgMar w:top="1440" w:right="1800" w:bottom="1440" w:left="1800" w:header="720" w:footer="720" w:gutter="0"/>

</xml_diff>

<commit_message>
Add select item for Applicable version
</commit_message>
<xml_diff>
--- a/backend/venv/VTP_TEST.docx
+++ b/backend/venv/VTP_TEST.docx
@@ -15,7 +15,7 @@
         <w:pStyle w:val="Heading2"/>
       </w:pPr>
       <w:r>
-        <w:t>c</w:t>
+        <w:t>pcdu</w:t>
       </w:r>
     </w:p>
     <w:tbl>
@@ -121,7 +121,7 @@
                 <w:color w:val="000000"/>
                 <w:sz w:val="24"/>
               </w:rPr>
-              <w:t>zdzd</w:t>
+              <w:t>fjvdvdv</w:t>
             </w:r>
           </w:p>
         </w:tc>
@@ -135,7 +135,7 @@
                 <w:color w:val="000000"/>
                 <w:sz w:val="24"/>
               </w:rPr>
-              <w:t>deded</w:t>
+              <w:t>dcdcd</w:t>
             </w:r>
           </w:p>
         </w:tc>
@@ -149,7 +149,94 @@
                 <w:color w:val="000000"/>
                 <w:sz w:val="24"/>
               </w:rPr>
-              <w:t>eedd</w:t>
+              <w:t>cddcdc</w:t>
+            </w:r>
+          </w:p>
+        </w:tc>
+      </w:tr>
+    </w:tbl>
+    <w:p>
+      <w:pPr>
+        <w:pStyle w:val="Heading2"/>
+      </w:pPr>
+      <w:r>
+        <w:t>fg</w:t>
+      </w:r>
+    </w:p>
+    <w:tbl>
+      <w:tblPr>
+        <w:tblW w:type="auto" w:w="0"/>
+        <w:tblLayout w:type="fixed"/>
+        <w:tblLook w:firstColumn="1" w:firstRow="1" w:lastColumn="0" w:lastRow="0" w:noHBand="0" w:noVBand="1" w:val="04A0"/>
+      </w:tblPr>
+      <w:tblGrid>
+        <w:gridCol w:w="2160"/>
+        <w:gridCol w:w="2160"/>
+        <w:gridCol w:w="2160"/>
+        <w:gridCol w:w="2160"/>
+      </w:tblGrid>
+      <w:tr>
+        <w:tc>
+          <w:tcPr>
+            <w:tcW w:type="dxa" w:w="2160"/>
+          </w:tcPr>
+          <w:p>
+            <w:r>
+              <w:rPr>
+                <w:b/>
+                <w:color w:val="FF0000"/>
+                <w:sz w:val="24"/>
+                <w:u w:val="single"/>
+              </w:rPr>
+              <w:t>Index de l'etape</w:t>
+            </w:r>
+          </w:p>
+        </w:tc>
+        <w:tc>
+          <w:tcPr>
+            <w:tcW w:type="dxa" w:w="2160"/>
+          </w:tcPr>
+          <w:p>
+            <w:r>
+              <w:rPr>
+                <w:b/>
+                <w:color w:val="FF0000"/>
+                <w:sz w:val="24"/>
+                <w:u w:val="single"/>
+              </w:rPr>
+              <w:t>Nom de l'etape</w:t>
+            </w:r>
+          </w:p>
+        </w:tc>
+        <w:tc>
+          <w:tcPr>
+            <w:tcW w:type="dxa" w:w="2160"/>
+          </w:tcPr>
+          <w:p>
+            <w:r>
+              <w:rPr>
+                <w:b/>
+                <w:color w:val="FF0000"/>
+                <w:sz w:val="24"/>
+                <w:u w:val="single"/>
+              </w:rPr>
+              <w:t>Description de l'étape</w:t>
+            </w:r>
+          </w:p>
+        </w:tc>
+        <w:tc>
+          <w:tcPr>
+            <w:tcW w:type="dxa" w:w="2160"/>
+          </w:tcPr>
+          <w:p>
+            <w:r>
+              <w:rPr>
+                <w:b/>
+                <w:color w:val="FF0000"/>
+                <w:sz w:val="24"/>
+                <w:u w:val="single"/>
+              </w:rPr>
+              <w:t>Résultat Attendu</w:t>
             </w:r>
           </w:p>
         </w:tc>

</xml_diff>

<commit_message>
Add create .json spec system ok need re-read
</commit_message>
<xml_diff>
--- a/backend/venv/VTP_TEST.docx
+++ b/backend/venv/VTP_TEST.docx
@@ -121,7 +121,7 @@
                 <w:color w:val="000000"/>
                 <w:sz w:val="24"/>
               </w:rPr>
-              <w:t>fjvdvdv</w:t>
+              <w:t>step1</w:t>
             </w:r>
           </w:p>
         </w:tc>
@@ -135,7 +135,7 @@
                 <w:color w:val="000000"/>
                 <w:sz w:val="24"/>
               </w:rPr>
-              <w:t>dcdcd</w:t>
+              <w:t>lkfdf</w:t>
             </w:r>
           </w:p>
         </w:tc>
@@ -149,94 +149,7 @@
                 <w:color w:val="000000"/>
                 <w:sz w:val="24"/>
               </w:rPr>
-              <w:t>cddcdc</w:t>
-            </w:r>
-          </w:p>
-        </w:tc>
-      </w:tr>
-    </w:tbl>
-    <w:p>
-      <w:pPr>
-        <w:pStyle w:val="Heading2"/>
-      </w:pPr>
-      <w:r>
-        <w:t>fg</w:t>
-      </w:r>
-    </w:p>
-    <w:tbl>
-      <w:tblPr>
-        <w:tblW w:type="auto" w:w="0"/>
-        <w:tblLayout w:type="fixed"/>
-        <w:tblLook w:firstColumn="1" w:firstRow="1" w:lastColumn="0" w:lastRow="0" w:noHBand="0" w:noVBand="1" w:val="04A0"/>
-      </w:tblPr>
-      <w:tblGrid>
-        <w:gridCol w:w="2160"/>
-        <w:gridCol w:w="2160"/>
-        <w:gridCol w:w="2160"/>
-        <w:gridCol w:w="2160"/>
-      </w:tblGrid>
-      <w:tr>
-        <w:tc>
-          <w:tcPr>
-            <w:tcW w:type="dxa" w:w="2160"/>
-          </w:tcPr>
-          <w:p>
-            <w:r>
-              <w:rPr>
-                <w:b/>
-                <w:color w:val="FF0000"/>
-                <w:sz w:val="24"/>
-                <w:u w:val="single"/>
-              </w:rPr>
-              <w:t>Index de l'etape</w:t>
-            </w:r>
-          </w:p>
-        </w:tc>
-        <w:tc>
-          <w:tcPr>
-            <w:tcW w:type="dxa" w:w="2160"/>
-          </w:tcPr>
-          <w:p>
-            <w:r>
-              <w:rPr>
-                <w:b/>
-                <w:color w:val="FF0000"/>
-                <w:sz w:val="24"/>
-                <w:u w:val="single"/>
-              </w:rPr>
-              <w:t>Nom de l'etape</w:t>
-            </w:r>
-          </w:p>
-        </w:tc>
-        <w:tc>
-          <w:tcPr>
-            <w:tcW w:type="dxa" w:w="2160"/>
-          </w:tcPr>
-          <w:p>
-            <w:r>
-              <w:rPr>
-                <w:b/>
-                <w:color w:val="FF0000"/>
-                <w:sz w:val="24"/>
-                <w:u w:val="single"/>
-              </w:rPr>
-              <w:t>Description de l'étape</w:t>
-            </w:r>
-          </w:p>
-        </w:tc>
-        <w:tc>
-          <w:tcPr>
-            <w:tcW w:type="dxa" w:w="2160"/>
-          </w:tcPr>
-          <w:p>
-            <w:r>
-              <w:rPr>
-                <w:b/>
-                <w:color w:val="FF0000"/>
-                <w:sz w:val="24"/>
-                <w:u w:val="single"/>
-              </w:rPr>
-              <w:t>Résultat Attendu</w:t>
+              <w:t>hyjyhtg</w:t>
             </w:r>
           </w:p>
         </w:tc>

</xml_diff>

<commit_message>
Add Separation task for addScenario and addStep TD
</commit_message>
<xml_diff>
--- a/backend/venv/VTP_TEST.docx
+++ b/backend/venv/VTP_TEST.docx
@@ -15,7 +15,7 @@
         <w:pStyle w:val="Heading2"/>
       </w:pPr>
       <w:r>
-        <w:t>pcdu</w:t>
+        <w:t>gfds</w:t>
       </w:r>
     </w:p>
     <w:tbl>
@@ -92,64 +92,6 @@
                 <w:u w:val="single"/>
               </w:rPr>
               <w:t>Résultat Attendu</w:t>
-            </w:r>
-          </w:p>
-        </w:tc>
-      </w:tr>
-      <w:tr>
-        <w:tc>
-          <w:tcPr>
-            <w:tcW w:type="dxa" w:w="2160"/>
-          </w:tcPr>
-          <w:p>
-            <w:r>
-              <w:rPr>
-                <w:color w:val="000000"/>
-                <w:sz w:val="24"/>
-              </w:rPr>
-              <w:t>1</w:t>
-            </w:r>
-          </w:p>
-        </w:tc>
-        <w:tc>
-          <w:tcPr>
-            <w:tcW w:type="dxa" w:w="2160"/>
-          </w:tcPr>
-          <w:p>
-            <w:r>
-              <w:rPr>
-                <w:color w:val="000000"/>
-                <w:sz w:val="24"/>
-              </w:rPr>
-              <w:t>step1</w:t>
-            </w:r>
-          </w:p>
-        </w:tc>
-        <w:tc>
-          <w:tcPr>
-            <w:tcW w:type="dxa" w:w="2160"/>
-          </w:tcPr>
-          <w:p>
-            <w:r>
-              <w:rPr>
-                <w:color w:val="000000"/>
-                <w:sz w:val="24"/>
-              </w:rPr>
-              <w:t>lkfdf</w:t>
-            </w:r>
-          </w:p>
-        </w:tc>
-        <w:tc>
-          <w:tcPr>
-            <w:tcW w:type="dxa" w:w="2160"/>
-          </w:tcPr>
-          <w:p>
-            <w:r>
-              <w:rPr>
-                <w:color w:val="000000"/>
-                <w:sz w:val="24"/>
-              </w:rPr>
-              <w:t>hyjyhtg</w:t>
             </w:r>
           </w:p>
         </w:tc>

</xml_diff>